<commit_message>
added one more source
</commit_message>
<xml_diff>
--- a/kern/docs/Glierderung Reaktorrückbau.docx
+++ b/kern/docs/Glierderung Reaktorrückbau.docx
@@ -130,29 +130,7 @@
           <w:szCs w:val="23"/>
           <w:shd w:val="clear" w:color="auto" w:fill="FFFFFF"/>
         </w:rPr>
-        <w:t xml:space="preserve"> Bei dieser Stilllegungsstrategie wird eine kerntechnische Anlage unmittelbar nach der endgültigen Abschaltung beseitigt, das heißt alle Gebäudeteile werden entfernt und der natürliche Ausgangszustand in Form der sogenannten "Grünen Wiese" wird </w:t>
-      </w:r>
-      <w:proofErr w:type="gramStart"/>
-      <w:r>
-        <w:rPr>
-          <w:rFonts w:ascii="Arial" w:hAnsi="Arial" w:cs="Arial"/>
-          <w:color w:val="333333"/>
-          <w:sz w:val="23"/>
-          <w:szCs w:val="23"/>
-          <w:shd w:val="clear" w:color="auto" w:fill="FFFFFF"/>
-        </w:rPr>
-        <w:t>wieder hergestellt</w:t>
-      </w:r>
-      <w:proofErr w:type="gramEnd"/>
-      <w:r>
-        <w:rPr>
-          <w:rFonts w:ascii="Arial" w:hAnsi="Arial" w:cs="Arial"/>
-          <w:color w:val="333333"/>
-          <w:sz w:val="23"/>
-          <w:szCs w:val="23"/>
-          <w:shd w:val="clear" w:color="auto" w:fill="FFFFFF"/>
-        </w:rPr>
-        <w:t xml:space="preserve">, oder die Gebäude werden noch nach der Entlassung aus der atomrechtlichen Überwachung weiter verwendet (industrielle Nachnutzung). </w:t>
+        <w:t xml:space="preserve"> Bei dieser Stilllegungsstrategie wird eine kerntechnische Anlage unmittelbar nach der endgültigen Abschaltung beseitigt, das heißt alle Gebäudeteile werden entfernt und der natürliche Ausgangszustand in Form der sogenannten "Grünen Wiese" wird wieder hergestellt, oder die Gebäude werden noch nach der Entlassung aus der atomrechtlichen Überwachung weiter verwendet (industrielle Nachnutzung). </w:t>
       </w:r>
       <w:r>
         <w:rPr>
@@ -976,7 +954,24 @@
           <w:ilvl w:val="0"/>
           <w:numId w:val="1"/>
         </w:numPr>
-      </w:pPr>
+        <w:rPr>
+          <w:color w:val="FF0000"/>
+        </w:rPr>
+      </w:pPr>
+      <w:r>
+        <w:rPr>
+          <w:color w:val="FF0000"/>
+        </w:rPr>
+        <w:t>Vergleich Bau und Rückbau</w:t>
+      </w:r>
+      <w:r>
+        <w:rPr>
+          <w:color w:val="FF0000"/>
+        </w:rPr>
+        <w:t xml:space="preserve"> ???</w:t>
+      </w:r>
+      <w:bookmarkStart w:id="0" w:name="_GoBack"/>
+      <w:bookmarkEnd w:id="0"/>
     </w:p>
     <w:p/>
     <w:p>
@@ -1006,16 +1001,11 @@
         <w:ind w:left="360"/>
       </w:pPr>
       <w:r>
-        <w:t xml:space="preserve">Während des Anlagenbetriebs befinden sich die Brennelemente im Reaktordruckbehälter, und der Prozess der Kernspaltung läuft. Das Aktivitätsinventar in den Brennelementen ist um das Zehn- bis Hunderttausendfache höher als das Aktivitätsinventar, das sich sonst noch in der Anlage findet. Ausgedrückt in der Maßeinheit der Radioaktivität, dem Becquerel, liegt sie bei </w:t>
-      </w:r>
-      <w:proofErr w:type="gramStart"/>
-      <w:r>
-        <w:t>10</w:t>
+        <w:t>Während des Anlagenbetriebs befinden sich die Brennelemente im Reaktordruckbehälter, und der Prozess der Kernspaltung läuft. Das Aktivitätsinventar in den Brennelementen ist um das Zehn- bis Hunderttausendfache höher als das Aktivitätsinventar, das sich sonst noch in der Anlage findet. Ausgedrückt in der Maßeinheit der Radioaktivität, dem Becquerel, liegt sie bei 10</w:t>
       </w:r>
       <w:r>
         <w:t xml:space="preserve">  ^</w:t>
       </w:r>
-      <w:proofErr w:type="gramEnd"/>
       <w:r>
         <w:t>20 bis 10</w:t>
       </w:r>
@@ -1333,15 +1323,7 @@
         </w:numPr>
       </w:pPr>
       <w:r>
-        <w:t xml:space="preserve">Großkomponenten wie Dampferzeuger oder Reaktordruckbehälter werden nicht immer vor Ort zerlegt, sondern können zur weiteren Verarbeitung oder zur Abklinglagerung im Ganzen transportiert werden (u Abklinglagerung, Seite 26). So wurden die Dampferzeuger des Kernkraftwerks Stade (KKS) nach einer ersten Dekontamination zur Weiterverarbeitung nach Schweden verschifft (u Abb. 30). Dort wurden sie zerlegt, weiter dekontaminiert und stückweise eingeschmolzen. Der Großteil der radioaktiven Stoffe befindet sich danach in der Schlacke, so dass der Stahl überwiegend </w:t>
-      </w:r>
-      <w:proofErr w:type="gramStart"/>
-      <w:r>
-        <w:t>wieder verwertet</w:t>
-      </w:r>
-      <w:proofErr w:type="gramEnd"/>
-      <w:r>
-        <w:t xml:space="preserve"> werden kann. Der radioaktive Restabfall, der nur einen geringen Teil der Gesamtmasse ausmacht, wird wieder nach Deutschland zurückgebracht.</w:t>
+        <w:t>Großkomponenten wie Dampferzeuger oder Reaktordruckbehälter werden nicht immer vor Ort zerlegt, sondern können zur weiteren Verarbeitung oder zur Abklinglagerung im Ganzen transportiert werden (u Abklinglagerung, Seite 26). So wurden die Dampferzeuger des Kernkraftwerks Stade (KKS) nach einer ersten Dekontamination zur Weiterverarbeitung nach Schweden verschifft (u Abb. 30). Dort wurden sie zerlegt, weiter dekontaminiert und stückweise eingeschmolzen. Der Großteil der radioaktiven Stoffe befindet sich danach in der Schlacke, so dass der Stahl überwiegend wieder verwertet werden kann. Der radioaktive Restabfall, der nur einen geringen Teil der Gesamtmasse ausmacht, wird wieder nach Deutschland zurückgebracht.</w:t>
       </w:r>
       <w:r>
         <w:t xml:space="preserve"> </w:t>
@@ -1676,28 +1658,12 @@
     <w:p/>
     <w:p>
       <w:r>
-        <w:t xml:space="preserve">Bei der Freigabe </w:t>
-      </w:r>
-      <w:proofErr w:type="gramStart"/>
-      <w:r>
-        <w:t>existieren</w:t>
-      </w:r>
-      <w:proofErr w:type="gramEnd"/>
-      <w:r>
-        <w:t xml:space="preserve"> eine Reihe von Optionen, die durch die Strahlenschutzverordnung vorgegeben sind: </w:t>
-      </w:r>
-    </w:p>
-    <w:p>
-      <w:r>
-        <w:t xml:space="preserve">• Nach einer »uneingeschränkten Freigabe« ist das Material im Sinne des Atomrechts nicht mehr radioaktiv und kann für beliebige Zwecke </w:t>
-      </w:r>
-      <w:proofErr w:type="gramStart"/>
-      <w:r>
-        <w:t>wieder verwendet</w:t>
-      </w:r>
-      <w:proofErr w:type="gramEnd"/>
-      <w:r>
-        <w:t xml:space="preserve"> werden. Daher sind die Freigabewerte (u Tab. 2) für die uneingeschränkte Freigabe im Vergleich zu anderen Optionen extrem niedrig, um die Sicherheit unter allen denkbaren Nutzungsmöglichkeiten des Materials zu gewährleisten. </w:t>
+        <w:t xml:space="preserve">Bei der Freigabe existieren eine Reihe von Optionen, die durch die Strahlenschutzverordnung vorgegeben sind: </w:t>
+      </w:r>
+    </w:p>
+    <w:p>
+      <w:r>
+        <w:t xml:space="preserve">• Nach einer »uneingeschränkten Freigabe« ist das Material im Sinne des Atomrechts nicht mehr radioaktiv und kann für beliebige Zwecke wieder verwendet werden. Daher sind die Freigabewerte (u Tab. 2) für die uneingeschränkte Freigabe im Vergleich zu anderen Optionen extrem niedrig, um die Sicherheit unter allen denkbaren Nutzungsmöglichkeiten des Materials zu gewährleisten. </w:t>
       </w:r>
     </w:p>
     <w:p>
@@ -1763,15 +1729,7 @@
           <w:rPr>
             <w:rStyle w:val="Hyperlink"/>
           </w:rPr>
-          <w:t>https:/</w:t>
-        </w:r>
-        <w:bookmarkStart w:id="0" w:name="_GoBack"/>
-        <w:bookmarkEnd w:id="0"/>
-        <w:r>
-          <w:rPr>
-            <w:rStyle w:val="Hyperlink"/>
-          </w:rPr>
-          <w:t>/www.grs.de/sites/default/files/pdf/GRS-S-50.pdf</w:t>
+          <w:t>https://www.grs.de/sites/default/files/pdf/GRS-S-50.pdf</w:t>
         </w:r>
       </w:hyperlink>
       <w:r>
@@ -1916,7 +1874,7 @@
         <v:path o:extrusionok="f" gradientshapeok="t" o:connecttype="rect"/>
         <o:lock v:ext="edit" aspectratio="t"/>
       </v:shapetype>
-      <v:shape id="_x0000_i1065" type="#_x0000_t75" style="width:11.25pt;height:11.25pt" o:bullet="t">
+      <v:shape id="_x0000_i1066" type="#_x0000_t75" style="width:11.25pt;height:11.25pt" o:bullet="t">
         <v:imagedata r:id="rId1" o:title="mso509B"/>
       </v:shape>
     </w:pict>
@@ -3823,7 +3781,7 @@
 </file>
 
 <file path=customXml/itemProps1.xml><?xml version="1.0" encoding="utf-8"?>
-<ds:datastoreItem xmlns:ds="http://schemas.openxmlformats.org/officeDocument/2006/customXml" ds:itemID="{48EAC3CF-6E36-4291-A13C-D0AE6FB7ED74}">
+<ds:datastoreItem xmlns:ds="http://schemas.openxmlformats.org/officeDocument/2006/customXml" ds:itemID="{EB2D5EFA-A602-41F3-A4A7-554FD59D6DF1}">
   <ds:schemaRefs>
     <ds:schemaRef ds:uri="http://schemas.openxmlformats.org/officeDocument/2006/bibliography"/>
   </ds:schemaRefs>

</xml_diff>